<commit_message>
fix report and documentation files
</commit_message>
<xml_diff>
--- a/Documentation/Report_lab2.docx
+++ b/Documentation/Report_lab2.docx
@@ -206,15 +206,7 @@
           <w:szCs w:val="28"/>
           <w:lang w:val="ru-RU"/>
         </w:rPr>
-        <w:t xml:space="preserve"> об изображении</w:t>
-      </w:r>
-      <w:r>
-        <w:rPr>
-          <w:sz w:val="28"/>
-          <w:szCs w:val="28"/>
-          <w:lang w:val="ru-RU"/>
-        </w:rPr>
-        <w:t>/</w:t>
+        <w:t xml:space="preserve"> об изображении/</w:t>
       </w:r>
       <w:r>
         <w:rPr>
@@ -230,15 +222,7 @@
           <w:szCs w:val="28"/>
           <w:lang w:val="ru-RU"/>
         </w:rPr>
-        <w:t>, хранящемся</w:t>
-      </w:r>
-      <w:r>
-        <w:rPr>
-          <w:sz w:val="28"/>
-          <w:szCs w:val="28"/>
-          <w:lang w:val="ru-RU"/>
-        </w:rPr>
-        <w:t>/</w:t>
+        <w:t>, хранящемся/</w:t>
       </w:r>
       <w:r>
         <w:rPr>
@@ -327,34 +311,14 @@
           <w:lang w:eastAsia="en-GB"/>
         </w:rPr>
       </w:pPr>
-      <w:proofErr w:type="spellStart"/>
       <w:r>
         <w:rPr>
           <w:sz w:val="28"/>
           <w:szCs w:val="28"/>
           <w:lang w:eastAsia="en-GB"/>
         </w:rPr>
-        <w:t>Имя</w:t>
-      </w:r>
-      <w:proofErr w:type="spellEnd"/>
-      <w:r>
-        <w:rPr>
-          <w:sz w:val="28"/>
-          <w:szCs w:val="28"/>
-          <w:lang w:eastAsia="en-GB"/>
-        </w:rPr>
-        <w:t xml:space="preserve"> </w:t>
-      </w:r>
-      <w:proofErr w:type="spellStart"/>
-      <w:r>
-        <w:rPr>
-          <w:sz w:val="28"/>
-          <w:szCs w:val="28"/>
-          <w:lang w:eastAsia="en-GB"/>
-        </w:rPr>
-        <w:t>файла</w:t>
-      </w:r>
-      <w:proofErr w:type="spellEnd"/>
+        <w:t>Имя файла</w:t>
+      </w:r>
     </w:p>
     <w:p>
       <w:pPr>
@@ -369,52 +333,14 @@
           <w:lang w:eastAsia="en-GB"/>
         </w:rPr>
       </w:pPr>
-      <w:proofErr w:type="spellStart"/>
       <w:r>
         <w:rPr>
           <w:sz w:val="28"/>
           <w:szCs w:val="28"/>
           <w:lang w:eastAsia="en-GB"/>
         </w:rPr>
-        <w:t>Размер</w:t>
-      </w:r>
-      <w:proofErr w:type="spellEnd"/>
-      <w:r>
-        <w:rPr>
-          <w:sz w:val="28"/>
-          <w:szCs w:val="28"/>
-          <w:lang w:eastAsia="en-GB"/>
-        </w:rPr>
-        <w:t xml:space="preserve"> </w:t>
-      </w:r>
-      <w:proofErr w:type="spellStart"/>
-      <w:r>
-        <w:rPr>
-          <w:sz w:val="28"/>
-          <w:szCs w:val="28"/>
-          <w:lang w:eastAsia="en-GB"/>
-        </w:rPr>
-        <w:t>изображения</w:t>
-      </w:r>
-      <w:proofErr w:type="spellEnd"/>
-      <w:r>
-        <w:rPr>
-          <w:sz w:val="28"/>
-          <w:szCs w:val="28"/>
-          <w:lang w:eastAsia="en-GB"/>
-        </w:rPr>
-        <w:t xml:space="preserve"> в </w:t>
-      </w:r>
-      <w:proofErr w:type="spellStart"/>
-      <w:r>
-        <w:rPr>
-          <w:sz w:val="28"/>
-          <w:szCs w:val="28"/>
-          <w:lang w:eastAsia="en-GB"/>
-        </w:rPr>
-        <w:t>пикселях</w:t>
-      </w:r>
-      <w:proofErr w:type="spellEnd"/>
+        <w:t>Размер изображения в пикселях</w:t>
+      </w:r>
     </w:p>
     <w:p>
       <w:pPr>
@@ -429,23 +355,13 @@
           <w:lang w:eastAsia="en-GB"/>
         </w:rPr>
       </w:pPr>
-      <w:proofErr w:type="spellStart"/>
       <w:r>
         <w:rPr>
           <w:sz w:val="28"/>
           <w:szCs w:val="28"/>
           <w:lang w:eastAsia="en-GB"/>
         </w:rPr>
-        <w:t>Разрешение</w:t>
-      </w:r>
-      <w:proofErr w:type="spellEnd"/>
-      <w:r>
-        <w:rPr>
-          <w:sz w:val="28"/>
-          <w:szCs w:val="28"/>
-          <w:lang w:eastAsia="en-GB"/>
-        </w:rPr>
-        <w:t xml:space="preserve"> (dot/inch)</w:t>
+        <w:t>Разрешение (dot/inch)</w:t>
       </w:r>
     </w:p>
     <w:p>
@@ -461,34 +377,14 @@
           <w:lang w:eastAsia="en-GB"/>
         </w:rPr>
       </w:pPr>
-      <w:proofErr w:type="spellStart"/>
       <w:r>
         <w:rPr>
           <w:sz w:val="28"/>
           <w:szCs w:val="28"/>
           <w:lang w:eastAsia="en-GB"/>
         </w:rPr>
-        <w:t>Глубина</w:t>
-      </w:r>
-      <w:proofErr w:type="spellEnd"/>
-      <w:r>
-        <w:rPr>
-          <w:sz w:val="28"/>
-          <w:szCs w:val="28"/>
-          <w:lang w:eastAsia="en-GB"/>
-        </w:rPr>
-        <w:t xml:space="preserve"> </w:t>
-      </w:r>
-      <w:proofErr w:type="spellStart"/>
-      <w:r>
-        <w:rPr>
-          <w:sz w:val="28"/>
-          <w:szCs w:val="28"/>
-          <w:lang w:eastAsia="en-GB"/>
-        </w:rPr>
-        <w:t>цвета</w:t>
-      </w:r>
-      <w:proofErr w:type="spellEnd"/>
+        <w:t>Глубина цвета</w:t>
+      </w:r>
     </w:p>
     <w:p>
       <w:pPr>
@@ -669,6 +565,18 @@
           <w14:ligatures w14:val="none"/>
         </w:rPr>
         <w:t>Python</w:t>
+      </w:r>
+      <w:r>
+        <w:rPr>
+          <w:rFonts w:ascii="Calibri" w:eastAsia="Times New Roman" w:hAnsi="Calibri" w:cs="Calibri"/>
+          <w:color w:val="000000"/>
+          <w:kern w:val="0"/>
+          <w:sz w:val="28"/>
+          <w:szCs w:val="28"/>
+          <w:lang w:val="ru-RU" w:eastAsia="en-GB"/>
+          <w14:ligatures w14:val="none"/>
+        </w:rPr>
+        <w:t xml:space="preserve"> 3.11_3.11.1776.0_x64</w:t>
       </w:r>
       <w:r>
         <w:rPr>
@@ -707,7 +615,6 @@
           <w14:ligatures w14:val="none"/>
         </w:rPr>
       </w:pPr>
-      <w:proofErr w:type="spellStart"/>
       <w:r>
         <w:rPr>
           <w:rFonts w:ascii="Calibri" w:eastAsia="Times New Roman" w:hAnsi="Calibri" w:cs="Calibri"/>
@@ -720,9 +627,266 @@
           <w:lang w:eastAsia="en-GB"/>
           <w14:ligatures w14:val="none"/>
         </w:rPr>
-        <w:t>Ход</w:t>
-      </w:r>
-      <w:proofErr w:type="spellEnd"/>
+        <w:t>Ход работы</w:t>
+      </w:r>
+      <w:r>
+        <w:rPr>
+          <w:rFonts w:ascii="Calibri" w:eastAsia="Times New Roman" w:hAnsi="Calibri" w:cs="Calibri"/>
+          <w:color w:val="000000"/>
+          <w:kern w:val="0"/>
+          <w:sz w:val="28"/>
+          <w:szCs w:val="28"/>
+          <w:lang w:eastAsia="en-GB"/>
+          <w14:ligatures w14:val="none"/>
+        </w:rPr>
+        <w:t>:</w:t>
+      </w:r>
+    </w:p>
+    <w:p>
+      <w:pPr>
+        <w:pStyle w:val="ListParagraph"/>
+        <w:numPr>
+          <w:ilvl w:val="0"/>
+          <w:numId w:val="5"/>
+        </w:numPr>
+        <w:rPr>
+          <w:sz w:val="28"/>
+          <w:szCs w:val="28"/>
+          <w:lang w:val="ru-RU" w:eastAsia="en-GB"/>
+        </w:rPr>
+      </w:pPr>
+      <w:r>
+        <w:rPr>
+          <w:sz w:val="28"/>
+          <w:szCs w:val="28"/>
+          <w:lang w:val="ru-RU" w:eastAsia="en-GB"/>
+        </w:rPr>
+        <w:t>Создание графического интерфейса пользователя (</w:t>
+      </w:r>
+      <w:r>
+        <w:rPr>
+          <w:sz w:val="28"/>
+          <w:szCs w:val="28"/>
+          <w:lang w:eastAsia="en-GB"/>
+        </w:rPr>
+        <w:t>GUI</w:t>
+      </w:r>
+      <w:r>
+        <w:rPr>
+          <w:sz w:val="28"/>
+          <w:szCs w:val="28"/>
+          <w:lang w:val="ru-RU" w:eastAsia="en-GB"/>
+        </w:rPr>
+        <w:t>), который позволит пользователю выбрать папку с изображениями.</w:t>
+      </w:r>
+    </w:p>
+    <w:p>
+      <w:pPr>
+        <w:pStyle w:val="ListParagraph"/>
+        <w:numPr>
+          <w:ilvl w:val="0"/>
+          <w:numId w:val="5"/>
+        </w:numPr>
+        <w:rPr>
+          <w:sz w:val="28"/>
+          <w:szCs w:val="28"/>
+          <w:lang w:val="ru-RU" w:eastAsia="en-GB"/>
+        </w:rPr>
+      </w:pPr>
+      <w:r>
+        <w:rPr>
+          <w:sz w:val="28"/>
+          <w:szCs w:val="28"/>
+          <w:lang w:val="ru-RU" w:eastAsia="en-GB"/>
+        </w:rPr>
+        <w:t>Обработка выбранной папки и получение списка файлов изображений в этой папке.</w:t>
+      </w:r>
+    </w:p>
+    <w:p>
+      <w:pPr>
+        <w:pStyle w:val="ListParagraph"/>
+        <w:numPr>
+          <w:ilvl w:val="0"/>
+          <w:numId w:val="5"/>
+        </w:numPr>
+        <w:rPr>
+          <w:sz w:val="28"/>
+          <w:szCs w:val="28"/>
+          <w:lang w:val="ru-RU" w:eastAsia="en-GB"/>
+        </w:rPr>
+      </w:pPr>
+      <w:r>
+        <w:rPr>
+          <w:sz w:val="28"/>
+          <w:szCs w:val="28"/>
+          <w:lang w:val="ru-RU" w:eastAsia="en-GB"/>
+        </w:rPr>
+        <w:t>Циклический проход по каждому файлу изображения в списке:</w:t>
+      </w:r>
+    </w:p>
+    <w:p>
+      <w:pPr>
+        <w:pStyle w:val="ListParagraph"/>
+        <w:numPr>
+          <w:ilvl w:val="0"/>
+          <w:numId w:val="6"/>
+        </w:numPr>
+        <w:rPr>
+          <w:sz w:val="28"/>
+          <w:szCs w:val="28"/>
+          <w:lang w:val="ru-RU" w:eastAsia="en-GB"/>
+        </w:rPr>
+      </w:pPr>
+      <w:r>
+        <w:rPr>
+          <w:sz w:val="28"/>
+          <w:szCs w:val="28"/>
+          <w:lang w:val="ru-RU" w:eastAsia="en-GB"/>
+        </w:rPr>
+        <w:t>Считывание основной информации об изображении, такой как размер в пикселях, разрешение, глубина цвета и сжатие (если применимо).</w:t>
+      </w:r>
+    </w:p>
+    <w:p>
+      <w:pPr>
+        <w:pStyle w:val="ListParagraph"/>
+        <w:numPr>
+          <w:ilvl w:val="0"/>
+          <w:numId w:val="6"/>
+        </w:numPr>
+        <w:rPr>
+          <w:sz w:val="28"/>
+          <w:szCs w:val="28"/>
+          <w:lang w:val="ru-RU" w:eastAsia="en-GB"/>
+        </w:rPr>
+      </w:pPr>
+      <w:r>
+        <w:rPr>
+          <w:sz w:val="28"/>
+          <w:szCs w:val="28"/>
+          <w:lang w:val="ru-RU" w:eastAsia="en-GB"/>
+        </w:rPr>
+        <w:t>Отображение полученной информации в удобной форме, например, в таблице.</w:t>
+      </w:r>
+    </w:p>
+    <w:p>
+      <w:pPr>
+        <w:pStyle w:val="ListParagraph"/>
+        <w:numPr>
+          <w:ilvl w:val="0"/>
+          <w:numId w:val="6"/>
+        </w:numPr>
+        <w:rPr>
+          <w:sz w:val="28"/>
+          <w:szCs w:val="28"/>
+          <w:lang w:val="ru-RU" w:eastAsia="en-GB"/>
+        </w:rPr>
+      </w:pPr>
+      <w:r>
+        <w:rPr>
+          <w:sz w:val="28"/>
+          <w:szCs w:val="28"/>
+          <w:lang w:val="ru-RU" w:eastAsia="en-GB"/>
+        </w:rPr>
+        <w:t xml:space="preserve">Дополнительно, если желательно получить и отобразить другие характеристики файла, такие как матрица квантования </w:t>
+      </w:r>
+      <w:r>
+        <w:rPr>
+          <w:sz w:val="28"/>
+          <w:szCs w:val="28"/>
+          <w:lang w:val="ru-RU" w:eastAsia="en-GB"/>
+        </w:rPr>
+        <w:lastRenderedPageBreak/>
+        <w:t xml:space="preserve">в </w:t>
+      </w:r>
+      <w:r>
+        <w:rPr>
+          <w:sz w:val="28"/>
+          <w:szCs w:val="28"/>
+          <w:lang w:eastAsia="en-GB"/>
+        </w:rPr>
+        <w:t>JPEG</w:t>
+      </w:r>
+      <w:r>
+        <w:rPr>
+          <w:sz w:val="28"/>
+          <w:szCs w:val="28"/>
+          <w:lang w:val="ru-RU" w:eastAsia="en-GB"/>
+        </w:rPr>
+        <w:t xml:space="preserve"> или количество цветов в палитре </w:t>
+      </w:r>
+      <w:r>
+        <w:rPr>
+          <w:sz w:val="28"/>
+          <w:szCs w:val="28"/>
+          <w:lang w:eastAsia="en-GB"/>
+        </w:rPr>
+        <w:t>GIF</w:t>
+      </w:r>
+      <w:r>
+        <w:rPr>
+          <w:sz w:val="28"/>
+          <w:szCs w:val="28"/>
+          <w:lang w:val="ru-RU" w:eastAsia="en-GB"/>
+        </w:rPr>
+        <w:t>, необходимо добавить соответствующий код для их считывания и отображения.</w:t>
+      </w:r>
+    </w:p>
+    <w:p>
+      <w:pPr>
+        <w:pStyle w:val="ListParagraph"/>
+        <w:numPr>
+          <w:ilvl w:val="0"/>
+          <w:numId w:val="7"/>
+        </w:numPr>
+        <w:rPr>
+          <w:sz w:val="28"/>
+          <w:szCs w:val="28"/>
+          <w:lang w:val="ru-RU" w:eastAsia="en-GB"/>
+        </w:rPr>
+      </w:pPr>
+      <w:r>
+        <w:rPr>
+          <w:sz w:val="28"/>
+          <w:szCs w:val="28"/>
+          <w:lang w:val="ru-RU" w:eastAsia="en-GB"/>
+        </w:rPr>
+        <w:t>Обработка ошибок, например, проверка наличия файлов и обработка исключений при чтении метаданных изображений.</w:t>
+      </w:r>
+    </w:p>
+    <w:p>
+      <w:pPr>
+        <w:pStyle w:val="ListParagraph"/>
+        <w:numPr>
+          <w:ilvl w:val="0"/>
+          <w:numId w:val="7"/>
+        </w:numPr>
+        <w:rPr>
+          <w:sz w:val="28"/>
+          <w:szCs w:val="28"/>
+          <w:lang w:val="ru-RU" w:eastAsia="en-GB"/>
+        </w:rPr>
+      </w:pPr>
+      <w:r>
+        <w:rPr>
+          <w:sz w:val="28"/>
+          <w:szCs w:val="28"/>
+          <w:lang w:val="ru-RU" w:eastAsia="en-GB"/>
+        </w:rPr>
+        <w:t>Документирование работы, описывающее используемые методы и внешние библиотеки для считывания информации из графических файлов.</w:t>
+      </w:r>
+    </w:p>
+    <w:p>
+      <w:pPr>
+        <w:spacing w:line="240" w:lineRule="auto"/>
+        <w:rPr>
+          <w:rFonts w:ascii="Times New Roman" w:eastAsia="Times New Roman" w:hAnsi="Times New Roman" w:cs="Times New Roman"/>
+          <w:kern w:val="0"/>
+          <w:sz w:val="24"/>
+          <w:szCs w:val="24"/>
+          <w:lang w:val="ru-RU" w:eastAsia="en-GB"/>
+          <w14:ligatures w14:val="none"/>
+        </w:rPr>
+      </w:pPr>
       <w:r>
         <w:rPr>
           <w:rFonts w:ascii="Calibri" w:eastAsia="Times New Roman" w:hAnsi="Calibri" w:cs="Calibri"/>
@@ -732,27 +896,11 @@
           <w:kern w:val="0"/>
           <w:sz w:val="28"/>
           <w:szCs w:val="28"/>
-          <w:lang w:eastAsia="en-GB"/>
+          <w:lang w:val="ru-RU" w:eastAsia="en-GB"/>
           <w14:ligatures w14:val="none"/>
         </w:rPr>
-        <w:t xml:space="preserve"> </w:t>
-      </w:r>
-      <w:proofErr w:type="spellStart"/>
-      <w:r>
-        <w:rPr>
-          <w:rFonts w:ascii="Calibri" w:eastAsia="Times New Roman" w:hAnsi="Calibri" w:cs="Calibri"/>
-          <w:b/>
-          <w:bCs/>
-          <w:color w:val="000000"/>
-          <w:kern w:val="0"/>
-          <w:sz w:val="28"/>
-          <w:szCs w:val="28"/>
-          <w:lang w:eastAsia="en-GB"/>
-          <w14:ligatures w14:val="none"/>
-        </w:rPr>
-        <w:t>работы</w:t>
-      </w:r>
-      <w:proofErr w:type="spellEnd"/>
+        <w:t>Выводы</w:t>
+      </w:r>
       <w:r>
         <w:rPr>
           <w:rFonts w:ascii="Calibri" w:eastAsia="Times New Roman" w:hAnsi="Calibri" w:cs="Calibri"/>
@@ -760,7 +908,7 @@
           <w:kern w:val="0"/>
           <w:sz w:val="28"/>
           <w:szCs w:val="28"/>
-          <w:lang w:eastAsia="en-GB"/>
+          <w:lang w:val="ru-RU" w:eastAsia="en-GB"/>
           <w14:ligatures w14:val="none"/>
         </w:rPr>
         <w:t>:</w:t>
@@ -768,274 +916,221 @@
     </w:p>
     <w:p>
       <w:pPr>
-        <w:pStyle w:val="ListParagraph"/>
-        <w:numPr>
-          <w:ilvl w:val="0"/>
-          <w:numId w:val="5"/>
-        </w:numPr>
-        <w:rPr>
-          <w:sz w:val="28"/>
-          <w:szCs w:val="28"/>
-          <w:lang w:val="ru-RU" w:eastAsia="en-GB"/>
-        </w:rPr>
-      </w:pPr>
-      <w:r>
-        <w:rPr>
-          <w:sz w:val="28"/>
-          <w:szCs w:val="28"/>
-          <w:lang w:val="ru-RU" w:eastAsia="en-GB"/>
-        </w:rPr>
-        <w:t>Создание графического интерфейса пользователя (</w:t>
-      </w:r>
-      <w:r>
-        <w:rPr>
-          <w:sz w:val="28"/>
-          <w:szCs w:val="28"/>
-          <w:lang w:eastAsia="en-GB"/>
-        </w:rPr>
-        <w:t>GUI</w:t>
-      </w:r>
-      <w:r>
-        <w:rPr>
-          <w:sz w:val="28"/>
-          <w:szCs w:val="28"/>
-          <w:lang w:val="ru-RU" w:eastAsia="en-GB"/>
-        </w:rPr>
-        <w:t>), который позволит пользователю выбрать папку с изображениями.</w:t>
-      </w:r>
-    </w:p>
-    <w:p>
-      <w:pPr>
-        <w:pStyle w:val="ListParagraph"/>
-        <w:numPr>
-          <w:ilvl w:val="0"/>
-          <w:numId w:val="5"/>
-        </w:numPr>
-        <w:rPr>
-          <w:sz w:val="28"/>
-          <w:szCs w:val="28"/>
-          <w:lang w:val="ru-RU" w:eastAsia="en-GB"/>
-        </w:rPr>
-      </w:pPr>
-      <w:r>
-        <w:rPr>
-          <w:sz w:val="28"/>
-          <w:szCs w:val="28"/>
-          <w:lang w:val="ru-RU" w:eastAsia="en-GB"/>
-        </w:rPr>
-        <w:t>Обработка выбранной папки и получение списка файлов изображений в этой папке.</w:t>
-      </w:r>
-    </w:p>
-    <w:p>
-      <w:pPr>
-        <w:pStyle w:val="ListParagraph"/>
-        <w:numPr>
-          <w:ilvl w:val="0"/>
-          <w:numId w:val="5"/>
-        </w:numPr>
-        <w:rPr>
-          <w:sz w:val="28"/>
-          <w:szCs w:val="28"/>
-          <w:lang w:val="ru-RU" w:eastAsia="en-GB"/>
-        </w:rPr>
-      </w:pPr>
-      <w:r>
-        <w:rPr>
-          <w:sz w:val="28"/>
-          <w:szCs w:val="28"/>
-          <w:lang w:val="ru-RU" w:eastAsia="en-GB"/>
-        </w:rPr>
-        <w:t>Циклический проход по каждому файлу изображения в списке:</w:t>
-      </w:r>
-    </w:p>
-    <w:p>
-      <w:pPr>
-        <w:pStyle w:val="ListParagraph"/>
-        <w:numPr>
-          <w:ilvl w:val="0"/>
-          <w:numId w:val="6"/>
-        </w:numPr>
-        <w:rPr>
-          <w:sz w:val="28"/>
-          <w:szCs w:val="28"/>
-          <w:lang w:val="ru-RU" w:eastAsia="en-GB"/>
-        </w:rPr>
-      </w:pPr>
-      <w:r>
-        <w:rPr>
-          <w:sz w:val="28"/>
-          <w:szCs w:val="28"/>
-          <w:lang w:val="ru-RU" w:eastAsia="en-GB"/>
-        </w:rPr>
-        <w:t>Считывание основной информации об изображении, такой как размер в пикселях, разрешение, глубина цвета и сжатие (если применимо).</w:t>
-      </w:r>
-    </w:p>
-    <w:p>
-      <w:pPr>
-        <w:pStyle w:val="ListParagraph"/>
-        <w:numPr>
-          <w:ilvl w:val="0"/>
-          <w:numId w:val="6"/>
-        </w:numPr>
-        <w:rPr>
-          <w:sz w:val="28"/>
-          <w:szCs w:val="28"/>
-          <w:lang w:val="ru-RU" w:eastAsia="en-GB"/>
-        </w:rPr>
-      </w:pPr>
-      <w:r>
-        <w:rPr>
-          <w:sz w:val="28"/>
-          <w:szCs w:val="28"/>
-          <w:lang w:val="ru-RU" w:eastAsia="en-GB"/>
-        </w:rPr>
-        <w:t>Отображение полученной информации в удобной форме, например, в таблице.</w:t>
-      </w:r>
-    </w:p>
-    <w:p>
-      <w:pPr>
-        <w:pStyle w:val="ListParagraph"/>
-        <w:numPr>
-          <w:ilvl w:val="0"/>
-          <w:numId w:val="6"/>
-        </w:numPr>
-        <w:rPr>
-          <w:sz w:val="28"/>
-          <w:szCs w:val="28"/>
-          <w:lang w:val="ru-RU" w:eastAsia="en-GB"/>
-        </w:rPr>
-      </w:pPr>
-      <w:r>
-        <w:rPr>
-          <w:sz w:val="28"/>
-          <w:szCs w:val="28"/>
-          <w:lang w:val="ru-RU" w:eastAsia="en-GB"/>
-        </w:rPr>
-        <w:t xml:space="preserve">Дополнительно, если желательно получить и отобразить другие характеристики файла, такие как матрица квантования </w:t>
-      </w:r>
-      <w:r>
-        <w:rPr>
-          <w:sz w:val="28"/>
-          <w:szCs w:val="28"/>
-          <w:lang w:val="ru-RU" w:eastAsia="en-GB"/>
-        </w:rPr>
-        <w:lastRenderedPageBreak/>
-        <w:t xml:space="preserve">в </w:t>
-      </w:r>
-      <w:r>
-        <w:rPr>
-          <w:sz w:val="28"/>
-          <w:szCs w:val="28"/>
-          <w:lang w:eastAsia="en-GB"/>
-        </w:rPr>
-        <w:t>JPEG</w:t>
-      </w:r>
-      <w:r>
-        <w:rPr>
-          <w:sz w:val="28"/>
-          <w:szCs w:val="28"/>
-          <w:lang w:val="ru-RU" w:eastAsia="en-GB"/>
-        </w:rPr>
-        <w:t xml:space="preserve"> или количество цветов в палитре </w:t>
-      </w:r>
-      <w:r>
-        <w:rPr>
-          <w:sz w:val="28"/>
-          <w:szCs w:val="28"/>
-          <w:lang w:eastAsia="en-GB"/>
-        </w:rPr>
-        <w:t>GIF</w:t>
-      </w:r>
-      <w:r>
-        <w:rPr>
-          <w:sz w:val="28"/>
-          <w:szCs w:val="28"/>
-          <w:lang w:val="ru-RU" w:eastAsia="en-GB"/>
-        </w:rPr>
-        <w:t>, необходимо добавить соответствующий код для их считывания и отображения.</w:t>
-      </w:r>
-    </w:p>
-    <w:p>
-      <w:pPr>
-        <w:pStyle w:val="ListParagraph"/>
-        <w:numPr>
-          <w:ilvl w:val="0"/>
-          <w:numId w:val="7"/>
-        </w:numPr>
-        <w:rPr>
-          <w:sz w:val="28"/>
-          <w:szCs w:val="28"/>
-          <w:lang w:val="ru-RU" w:eastAsia="en-GB"/>
-        </w:rPr>
-      </w:pPr>
-      <w:r>
-        <w:rPr>
-          <w:sz w:val="28"/>
-          <w:szCs w:val="28"/>
-          <w:lang w:val="ru-RU" w:eastAsia="en-GB"/>
-        </w:rPr>
-        <w:t>Обработка ошибок, например, проверка наличия файлов и обработка исключений при чтении метаданных изображений.</w:t>
-      </w:r>
-    </w:p>
-    <w:p>
-      <w:pPr>
-        <w:pStyle w:val="ListParagraph"/>
-        <w:numPr>
-          <w:ilvl w:val="0"/>
-          <w:numId w:val="7"/>
-        </w:numPr>
-        <w:rPr>
-          <w:sz w:val="28"/>
-          <w:szCs w:val="28"/>
-          <w:lang w:val="ru-RU" w:eastAsia="en-GB"/>
-        </w:rPr>
-      </w:pPr>
-      <w:r>
-        <w:rPr>
-          <w:sz w:val="28"/>
-          <w:szCs w:val="28"/>
-          <w:lang w:val="ru-RU" w:eastAsia="en-GB"/>
-        </w:rPr>
-        <w:t>Документирование работы, описывающее используемые методы и внешние библиотеки для считывания информации из графических файлов.</w:t>
-      </w:r>
-    </w:p>
-    <w:p>
-      <w:pPr>
-        <w:spacing w:line="240" w:lineRule="auto"/>
-        <w:rPr>
-          <w:rFonts w:ascii="Times New Roman" w:eastAsia="Times New Roman" w:hAnsi="Times New Roman" w:cs="Times New Roman"/>
-          <w:kern w:val="0"/>
-          <w:sz w:val="24"/>
-          <w:szCs w:val="24"/>
-          <w:lang w:val="ru-RU" w:eastAsia="en-GB"/>
-          <w14:ligatures w14:val="none"/>
-        </w:rPr>
-      </w:pPr>
-      <w:r>
-        <w:rPr>
-          <w:rFonts w:ascii="Calibri" w:eastAsia="Times New Roman" w:hAnsi="Calibri" w:cs="Calibri"/>
-          <w:b/>
-          <w:bCs/>
-          <w:color w:val="000000"/>
-          <w:kern w:val="0"/>
-          <w:sz w:val="28"/>
-          <w:szCs w:val="28"/>
-          <w:lang w:val="ru-RU" w:eastAsia="en-GB"/>
-          <w14:ligatures w14:val="none"/>
-        </w:rPr>
-        <w:t>Выводы</w:t>
-      </w:r>
+        <w:rPr>
+          <w:sz w:val="28"/>
+          <w:szCs w:val="28"/>
+          <w:lang w:val="en-US"/>
+        </w:rPr>
+      </w:pPr>
       <w:r>
         <w:rPr>
           <w:rFonts w:ascii="Calibri" w:eastAsia="Times New Roman" w:hAnsi="Calibri" w:cs="Calibri"/>
           <w:color w:val="000000"/>
           <w:kern w:val="0"/>
-          <w:sz w:val="28"/>
-          <w:szCs w:val="28"/>
           <w:lang w:val="ru-RU" w:eastAsia="en-GB"/>
           <w14:ligatures w14:val="none"/>
         </w:rPr>
-        <w:t>:</w:t>
+        <w:tab/>
+      </w:r>
+      <w:r>
+        <w:rPr>
+          <w:sz w:val="28"/>
+          <w:szCs w:val="28"/>
+          <w:lang w:val="ru-RU"/>
+        </w:rPr>
+        <w:t xml:space="preserve">В данной работе </w:t>
+      </w:r>
+      <w:r>
+        <w:rPr>
+          <w:sz w:val="28"/>
+          <w:szCs w:val="28"/>
+          <w:lang w:val="ru-RU"/>
+        </w:rPr>
+        <w:t>было</w:t>
+      </w:r>
+      <w:r>
+        <w:rPr>
+          <w:sz w:val="28"/>
+          <w:szCs w:val="28"/>
+          <w:lang w:val="ru-RU"/>
+        </w:rPr>
+        <w:t xml:space="preserve"> разработа</w:t>
+      </w:r>
+      <w:r>
+        <w:rPr>
+          <w:sz w:val="28"/>
+          <w:szCs w:val="28"/>
+          <w:lang w:val="ru-RU"/>
+        </w:rPr>
+        <w:t>но</w:t>
+      </w:r>
+      <w:r>
+        <w:rPr>
+          <w:sz w:val="28"/>
+          <w:szCs w:val="28"/>
+          <w:lang w:val="ru-RU"/>
+        </w:rPr>
+        <w:t xml:space="preserve"> приложение для считывания основной информации об изображениях из графических файлов. Приложение </w:t>
+      </w:r>
+      <w:r>
+        <w:rPr>
+          <w:sz w:val="28"/>
+          <w:szCs w:val="28"/>
+          <w:lang w:val="ru-RU"/>
+        </w:rPr>
+        <w:t>имеет</w:t>
+      </w:r>
+      <w:r>
+        <w:rPr>
+          <w:sz w:val="28"/>
+          <w:szCs w:val="28"/>
+          <w:lang w:val="ru-RU"/>
+        </w:rPr>
+        <w:t xml:space="preserve"> возможность выбора папки с изображениями и отображ</w:t>
+      </w:r>
+      <w:r>
+        <w:rPr>
+          <w:sz w:val="28"/>
+          <w:szCs w:val="28"/>
+          <w:lang w:val="ru-RU"/>
+        </w:rPr>
+        <w:t>ения</w:t>
+      </w:r>
+      <w:r>
+        <w:rPr>
+          <w:sz w:val="28"/>
+          <w:szCs w:val="28"/>
+          <w:lang w:val="ru-RU"/>
+        </w:rPr>
+        <w:t xml:space="preserve"> информаци</w:t>
+      </w:r>
+      <w:r>
+        <w:rPr>
+          <w:sz w:val="28"/>
+          <w:szCs w:val="28"/>
+          <w:lang w:val="ru-RU"/>
+        </w:rPr>
+        <w:t>и</w:t>
+      </w:r>
+      <w:r>
+        <w:rPr>
+          <w:sz w:val="28"/>
+          <w:szCs w:val="28"/>
+          <w:lang w:val="ru-RU"/>
+        </w:rPr>
+        <w:t xml:space="preserve"> о каждом изображении, такую как имя файла, размер в пикселях, разрешение, глубина цвета и сжатие (если применимо)</w:t>
+      </w:r>
+      <w:r>
+        <w:rPr>
+          <w:sz w:val="28"/>
+          <w:szCs w:val="28"/>
+          <w:lang w:val="ru-RU"/>
+        </w:rPr>
+        <w:t xml:space="preserve"> и другую дополнительную информацию</w:t>
+      </w:r>
+      <w:r>
+        <w:rPr>
+          <w:sz w:val="28"/>
+          <w:szCs w:val="28"/>
+          <w:lang w:val="ru-RU"/>
+        </w:rPr>
+        <w:t>.</w:t>
+      </w:r>
+      <w:r>
+        <w:rPr>
+          <w:sz w:val="28"/>
+          <w:szCs w:val="28"/>
+          <w:lang w:val="ru-RU"/>
+        </w:rPr>
+        <w:t xml:space="preserve"> </w:t>
+      </w:r>
+      <w:r>
+        <w:rPr>
+          <w:sz w:val="28"/>
+          <w:szCs w:val="28"/>
+          <w:lang w:val="ru-RU"/>
+        </w:rPr>
+        <w:t>Для проверки быстродействия программа была протестирована на папке размнром 3 ГБ (1500) файлов. Время затраченное на обработку прогпаммой такого запроса</w:t>
+      </w:r>
+      <w:r>
+        <w:rPr>
+          <w:sz w:val="28"/>
+          <w:szCs w:val="28"/>
+          <w:lang w:val="ru-RU"/>
+        </w:rPr>
+        <w:t xml:space="preserve">: </w:t>
+      </w:r>
+      <w:r>
+        <w:rPr>
+          <w:sz w:val="28"/>
+          <w:szCs w:val="28"/>
+          <w:lang w:val="en-US"/>
+        </w:rPr>
+        <w:t>Time</w:t>
+      </w:r>
+      <w:r>
+        <w:rPr>
+          <w:sz w:val="28"/>
+          <w:szCs w:val="28"/>
+          <w:lang w:val="ru-RU"/>
+        </w:rPr>
+        <w:t xml:space="preserve"> </w:t>
+      </w:r>
+      <w:r>
+        <w:rPr>
+          <w:sz w:val="28"/>
+          <w:szCs w:val="28"/>
+          <w:lang w:val="en-US"/>
+        </w:rPr>
+        <w:t>elapsed</w:t>
+      </w:r>
+      <w:r>
+        <w:rPr>
+          <w:sz w:val="28"/>
+          <w:szCs w:val="28"/>
+          <w:lang w:val="ru-RU"/>
+        </w:rPr>
+        <w:t xml:space="preserve"> 126.11351084709167 </w:t>
+      </w:r>
+      <w:r>
+        <w:rPr>
+          <w:sz w:val="28"/>
+          <w:szCs w:val="28"/>
+          <w:lang w:val="en-US"/>
+        </w:rPr>
+        <w:t>for</w:t>
+      </w:r>
+      <w:r>
+        <w:rPr>
+          <w:sz w:val="28"/>
+          <w:szCs w:val="28"/>
+          <w:lang w:val="ru-RU"/>
+        </w:rPr>
+        <w:t xml:space="preserve"> 1458 </w:t>
+      </w:r>
+      <w:r>
+        <w:rPr>
+          <w:sz w:val="28"/>
+          <w:szCs w:val="28"/>
+          <w:lang w:val="en-US"/>
+        </w:rPr>
+        <w:t>images</w:t>
+      </w:r>
+      <w:r>
+        <w:rPr>
+          <w:sz w:val="28"/>
+          <w:szCs w:val="28"/>
+          <w:lang w:val="ru-RU"/>
+        </w:rPr>
+        <w:t xml:space="preserve">. </w:t>
+      </w:r>
+      <w:r>
+        <w:rPr>
+          <w:sz w:val="28"/>
+          <w:szCs w:val="28"/>
+          <w:lang w:val="en-US"/>
+        </w:rPr>
+        <w:t>Avg: 0.08649760689100938</w:t>
       </w:r>
     </w:p>
     <w:p>
@@ -1043,122 +1138,92 @@
         <w:rPr>
           <w:sz w:val="28"/>
           <w:szCs w:val="28"/>
-          <w:lang w:val="ru-RU"/>
-        </w:rPr>
-      </w:pPr>
-      <w:r>
-        <w:rPr>
-          <w:rFonts w:ascii="Calibri" w:eastAsia="Times New Roman" w:hAnsi="Calibri" w:cs="Calibri"/>
-          <w:color w:val="000000"/>
-          <w:kern w:val="0"/>
-          <w:lang w:val="ru-RU" w:eastAsia="en-GB"/>
-          <w14:ligatures w14:val="none"/>
-        </w:rPr>
-        <w:tab/>
-      </w:r>
-      <w:r>
-        <w:rPr>
-          <w:sz w:val="28"/>
-          <w:szCs w:val="28"/>
-          <w:lang w:val="ru-RU"/>
-        </w:rPr>
-        <w:t xml:space="preserve">В данной работе </w:t>
-      </w:r>
-      <w:r>
-        <w:rPr>
-          <w:sz w:val="28"/>
-          <w:szCs w:val="28"/>
-          <w:lang w:val="ru-RU"/>
-        </w:rPr>
-        <w:t>было</w:t>
-      </w:r>
-      <w:r>
-        <w:rPr>
-          <w:sz w:val="28"/>
-          <w:szCs w:val="28"/>
-          <w:lang w:val="ru-RU"/>
-        </w:rPr>
-        <w:t xml:space="preserve"> разработа</w:t>
-      </w:r>
-      <w:r>
-        <w:rPr>
-          <w:sz w:val="28"/>
-          <w:szCs w:val="28"/>
-          <w:lang w:val="ru-RU"/>
-        </w:rPr>
-        <w:t>но</w:t>
-      </w:r>
-      <w:r>
-        <w:rPr>
-          <w:sz w:val="28"/>
-          <w:szCs w:val="28"/>
-          <w:lang w:val="ru-RU"/>
-        </w:rPr>
-        <w:t xml:space="preserve"> приложение для считывания основной информации об изображениях из графических файлов. Приложение </w:t>
-      </w:r>
-      <w:r>
-        <w:rPr>
-          <w:sz w:val="28"/>
-          <w:szCs w:val="28"/>
-          <w:lang w:val="ru-RU"/>
-        </w:rPr>
-        <w:t>имеет</w:t>
-      </w:r>
-      <w:r>
-        <w:rPr>
-          <w:sz w:val="28"/>
-          <w:szCs w:val="28"/>
-          <w:lang w:val="ru-RU"/>
-        </w:rPr>
-        <w:t xml:space="preserve"> возможность выбора папки с изображениями и отображ</w:t>
-      </w:r>
-      <w:r>
-        <w:rPr>
-          <w:sz w:val="28"/>
-          <w:szCs w:val="28"/>
-          <w:lang w:val="ru-RU"/>
-        </w:rPr>
-        <w:t>ения</w:t>
-      </w:r>
-      <w:r>
-        <w:rPr>
-          <w:sz w:val="28"/>
-          <w:szCs w:val="28"/>
-          <w:lang w:val="ru-RU"/>
-        </w:rPr>
-        <w:t xml:space="preserve"> информаци</w:t>
-      </w:r>
-      <w:r>
-        <w:rPr>
-          <w:sz w:val="28"/>
-          <w:szCs w:val="28"/>
-          <w:lang w:val="ru-RU"/>
-        </w:rPr>
-        <w:t>и</w:t>
-      </w:r>
-      <w:r>
-        <w:rPr>
-          <w:sz w:val="28"/>
-          <w:szCs w:val="28"/>
-          <w:lang w:val="ru-RU"/>
-        </w:rPr>
-        <w:t xml:space="preserve"> о каждом изображении, такую как имя файла, размер в пикселях, разрешение, глубина цвета и сжатие (если применимо)</w:t>
-      </w:r>
-      <w:r>
-        <w:rPr>
-          <w:sz w:val="28"/>
-          <w:szCs w:val="28"/>
-          <w:lang w:val="ru-RU"/>
-        </w:rPr>
-        <w:t xml:space="preserve"> и другую дополнительную информацию</w:t>
-      </w:r>
-      <w:r>
-        <w:rPr>
-          <w:sz w:val="28"/>
-          <w:szCs w:val="28"/>
-          <w:lang w:val="ru-RU"/>
-        </w:rPr>
-        <w:t>.</w:t>
+          <w:lang w:val="en-US"/>
+        </w:rPr>
+      </w:pPr>
+      <w:r>
+        <w:rPr>
+          <w:sz w:val="28"/>
+          <w:szCs w:val="28"/>
+          <w:lang w:val="en-US"/>
+        </w:rPr>
+        <w:drawing>
+          <wp:inline distT="0" distB="0" distL="0" distR="0" wp14:anchorId="3ED1169D" wp14:editId="2262C2EB">
+            <wp:extent cx="5731510" cy="3089910"/>
+            <wp:effectExtent l="0" t="0" r="2540" b="0"/>
+            <wp:docPr id="624253565" name="Picture 1" descr="A screenshot of a computer&#10;&#10;Description automatically generated"/>
+            <wp:cNvGraphicFramePr>
+              <a:graphicFrameLocks xmlns:a="http://schemas.openxmlformats.org/drawingml/2006/main" noChangeAspect="1"/>
+            </wp:cNvGraphicFramePr>
+            <a:graphic xmlns:a="http://schemas.openxmlformats.org/drawingml/2006/main">
+              <a:graphicData uri="http://schemas.openxmlformats.org/drawingml/2006/picture">
+                <pic:pic xmlns:pic="http://schemas.openxmlformats.org/drawingml/2006/picture">
+                  <pic:nvPicPr>
+                    <pic:cNvPr id="624253565" name="Picture 1" descr="A screenshot of a computer&#10;&#10;Description automatically generated"/>
+                    <pic:cNvPicPr/>
+                  </pic:nvPicPr>
+                  <pic:blipFill>
+                    <a:blip r:embed="rId5"/>
+                    <a:stretch>
+                      <a:fillRect/>
+                    </a:stretch>
+                  </pic:blipFill>
+                  <pic:spPr>
+                    <a:xfrm>
+                      <a:off x="0" y="0"/>
+                      <a:ext cx="5731510" cy="3089910"/>
+                    </a:xfrm>
+                    <a:prstGeom prst="rect">
+                      <a:avLst/>
+                    </a:prstGeom>
+                  </pic:spPr>
+                </pic:pic>
+              </a:graphicData>
+            </a:graphic>
+          </wp:inline>
+        </w:drawing>
+      </w:r>
+      <w:r>
+        <w:rPr>
+          <w:sz w:val="28"/>
+          <w:szCs w:val="28"/>
+          <w:lang w:val="en-US"/>
+        </w:rPr>
+        <w:drawing>
+          <wp:inline distT="0" distB="0" distL="0" distR="0" wp14:anchorId="402C47AD" wp14:editId="7BDB184F">
+            <wp:extent cx="5731510" cy="1140460"/>
+            <wp:effectExtent l="0" t="0" r="2540" b="2540"/>
+            <wp:docPr id="1212039020" name="Picture 1" descr="A close-up of a computer code&#10;&#10;Description automatically generated"/>
+            <wp:cNvGraphicFramePr>
+              <a:graphicFrameLocks xmlns:a="http://schemas.openxmlformats.org/drawingml/2006/main" noChangeAspect="1"/>
+            </wp:cNvGraphicFramePr>
+            <a:graphic xmlns:a="http://schemas.openxmlformats.org/drawingml/2006/main">
+              <a:graphicData uri="http://schemas.openxmlformats.org/drawingml/2006/picture">
+                <pic:pic xmlns:pic="http://schemas.openxmlformats.org/drawingml/2006/picture">
+                  <pic:nvPicPr>
+                    <pic:cNvPr id="1212039020" name="Picture 1" descr="A close-up of a computer code&#10;&#10;Description automatically generated"/>
+                    <pic:cNvPicPr/>
+                  </pic:nvPicPr>
+                  <pic:blipFill>
+                    <a:blip r:embed="rId6"/>
+                    <a:stretch>
+                      <a:fillRect/>
+                    </a:stretch>
+                  </pic:blipFill>
+                  <pic:spPr>
+                    <a:xfrm>
+                      <a:off x="0" y="0"/>
+                      <a:ext cx="5731510" cy="1140460"/>
+                    </a:xfrm>
+                    <a:prstGeom prst="rect">
+                      <a:avLst/>
+                    </a:prstGeom>
+                  </pic:spPr>
+                </pic:pic>
+              </a:graphicData>
+            </a:graphic>
+          </wp:inline>
+        </w:drawing>
       </w:r>
     </w:p>
     <w:sectPr>

</xml_diff>